<commit_message>
Removed CloudShare images from Student Handout
Removed the setup images that show CloudShare and have the learners simply ssh into the instance.
</commit_message>
<xml_diff>
--- a/StudentHandout.docx
+++ b/StudentHandout.docx
@@ -13,123 +13,8 @@
     </w:p>
     <w:p>
       <w:pPr>
-        <w:pStyle w:val="Steps"/>
-        <w:jc w:val="center"/>
-      </w:pPr>
-      <w:r>
-        <w:rPr>
-          <w:noProof/>
-          <w:lang w:eastAsia="en-US"/>
-        </w:rPr>
-        <w:drawing>
-          <wp:inline distT="0" distB="0" distL="0" distR="0" wp14:anchorId="6F60A858" wp14:editId="6A27225D">
-            <wp:extent cx="4626187" cy="1656301"/>
-            <wp:effectExtent l="0" t="0" r="0" b="0"/>
-            <wp:docPr id="2" name="Picture 1"/>
-            <wp:cNvGraphicFramePr>
-              <a:graphicFrameLocks xmlns:a="http://schemas.openxmlformats.org/drawingml/2006/main" noChangeAspect="1"/>
-            </wp:cNvGraphicFramePr>
-            <a:graphic xmlns:a="http://schemas.openxmlformats.org/drawingml/2006/main">
-              <a:graphicData uri="http://schemas.openxmlformats.org/drawingml/2006/picture">
-                <pic:pic xmlns:pic="http://schemas.openxmlformats.org/drawingml/2006/picture">
-                  <pic:nvPicPr>
-                    <pic:cNvPr id="0" name="Picture 1"/>
-                    <pic:cNvPicPr>
-                      <a:picLocks noChangeAspect="1" noChangeArrowheads="1"/>
-                    </pic:cNvPicPr>
-                  </pic:nvPicPr>
-                  <pic:blipFill>
-                    <a:blip r:embed="rId8">
-                      <a:extLst>
-                        <a:ext uri="{28A0092B-C50C-407E-A947-70E740481C1C}">
-                          <a14:useLocalDpi xmlns:a14="http://schemas.microsoft.com/office/drawing/2010/main" val="0"/>
-                        </a:ext>
-                      </a:extLst>
-                    </a:blip>
-                    <a:srcRect/>
-                    <a:stretch>
-                      <a:fillRect/>
-                    </a:stretch>
-                  </pic:blipFill>
-                  <pic:spPr bwMode="auto">
-                    <a:xfrm>
-                      <a:off x="0" y="0"/>
-                      <a:ext cx="4626220" cy="1656313"/>
-                    </a:xfrm>
-                    <a:prstGeom prst="rect">
-                      <a:avLst/>
-                    </a:prstGeom>
-                    <a:noFill/>
-                    <a:ln>
-                      <a:noFill/>
-                    </a:ln>
-                  </pic:spPr>
-                </pic:pic>
-              </a:graphicData>
-            </a:graphic>
-          </wp:inline>
-        </w:drawing>
-      </w:r>
-    </w:p>
-    <w:p>
-      <w:pPr>
-        <w:pStyle w:val="Steps"/>
-        <w:jc w:val="center"/>
-      </w:pPr>
-      <w:r>
-        <w:rPr>
-          <w:noProof/>
-          <w:lang w:eastAsia="en-US"/>
-        </w:rPr>
-        <w:drawing>
-          <wp:inline distT="0" distB="0" distL="0" distR="0" wp14:anchorId="7A5E4749" wp14:editId="0DE1C53E">
-            <wp:extent cx="4612640" cy="1555851"/>
-            <wp:effectExtent l="0" t="0" r="10160" b="0"/>
-            <wp:docPr id="8" name="Picture 2"/>
-            <wp:cNvGraphicFramePr>
-              <a:graphicFrameLocks xmlns:a="http://schemas.openxmlformats.org/drawingml/2006/main" noChangeAspect="1"/>
-            </wp:cNvGraphicFramePr>
-            <a:graphic xmlns:a="http://schemas.openxmlformats.org/drawingml/2006/main">
-              <a:graphicData uri="http://schemas.openxmlformats.org/drawingml/2006/picture">
-                <pic:pic xmlns:pic="http://schemas.openxmlformats.org/drawingml/2006/picture">
-                  <pic:nvPicPr>
-                    <pic:cNvPr id="0" name="Picture 2"/>
-                    <pic:cNvPicPr>
-                      <a:picLocks noChangeAspect="1" noChangeArrowheads="1"/>
-                    </pic:cNvPicPr>
-                  </pic:nvPicPr>
-                  <pic:blipFill>
-                    <a:blip r:embed="rId9">
-                      <a:extLst>
-                        <a:ext uri="{28A0092B-C50C-407E-A947-70E740481C1C}">
-                          <a14:useLocalDpi xmlns:a14="http://schemas.microsoft.com/office/drawing/2010/main" val="0"/>
-                        </a:ext>
-                      </a:extLst>
-                    </a:blip>
-                    <a:srcRect/>
-                    <a:stretch>
-                      <a:fillRect/>
-                    </a:stretch>
-                  </pic:blipFill>
-                  <pic:spPr bwMode="auto">
-                    <a:xfrm>
-                      <a:off x="0" y="0"/>
-                      <a:ext cx="4614727" cy="1556555"/>
-                    </a:xfrm>
-                    <a:prstGeom prst="rect">
-                      <a:avLst/>
-                    </a:prstGeom>
-                    <a:noFill/>
-                    <a:ln>
-                      <a:noFill/>
-                    </a:ln>
-                  </pic:spPr>
-                </pic:pic>
-              </a:graphicData>
-            </a:graphic>
-          </wp:inline>
-        </w:drawing>
-      </w:r>
+        <w:pStyle w:val="Normal1"/>
+      </w:pPr>
     </w:p>
     <w:p>
       <w:pPr>
@@ -176,7 +61,7 @@
       <w:pPr>
         <w:pStyle w:val="Steps"/>
       </w:pPr>
-      <w:hyperlink r:id="rId10" w:history="1">
+      <w:hyperlink r:id="rId8" w:history="1">
         <w:r>
           <w:rPr>
             <w:rStyle w:val="Hyperlink"/>
@@ -215,7 +100,7 @@
                     </pic:cNvPicPr>
                   </pic:nvPicPr>
                   <pic:blipFill>
-                    <a:blip r:embed="rId11">
+                    <a:blip r:embed="rId9">
                       <a:extLst>
                         <a:ext uri="{28A0092B-C50C-407E-A947-70E740481C1C}">
                           <a14:useLocalDpi xmlns:a14="http://schemas.microsoft.com/office/drawing/2010/main" val="0"/>
@@ -251,6 +136,8 @@
       <w:pPr>
         <w:pStyle w:val="Commands"/>
       </w:pPr>
+      <w:bookmarkStart w:id="0" w:name="_GoBack"/>
+      <w:bookmarkEnd w:id="0"/>
     </w:p>
     <w:p>
       <w:pPr>
@@ -336,7 +223,7 @@
                     </pic:cNvPicPr>
                   </pic:nvPicPr>
                   <pic:blipFill>
-                    <a:blip r:embed="rId12">
+                    <a:blip r:embed="rId10">
                       <a:extLst>
                         <a:ext uri="{28A0092B-C50C-407E-A947-70E740481C1C}">
                           <a14:useLocalDpi xmlns:a14="http://schemas.microsoft.com/office/drawing/2010/main" val="0"/>
@@ -397,7 +284,7 @@
                     </pic:cNvPicPr>
                   </pic:nvPicPr>
                   <pic:blipFill>
-                    <a:blip r:embed="rId13">
+                    <a:blip r:embed="rId11">
                       <a:extLst>
                         <a:ext uri="{28A0092B-C50C-407E-A947-70E740481C1C}">
                           <a14:useLocalDpi xmlns:a14="http://schemas.microsoft.com/office/drawing/2010/main" val="0"/>
@@ -457,7 +344,7 @@
                     </pic:cNvPicPr>
                   </pic:nvPicPr>
                   <pic:blipFill>
-                    <a:blip r:embed="rId14">
+                    <a:blip r:embed="rId12">
                       <a:extLst>
                         <a:ext uri="{28A0092B-C50C-407E-A947-70E740481C1C}">
                           <a14:useLocalDpi xmlns:a14="http://schemas.microsoft.com/office/drawing/2010/main" val="0"/>
@@ -605,7 +492,13 @@
         <w:t xml:space="preserve">\ </w:t>
       </w:r>
       <w:r>
-        <w:t xml:space="preserve">--sudo -x chef -P chef –N node1 –r 'role[web]' --bootstrap-version </w:t>
+        <w:t>--sudo -x chef -</w:t>
+      </w:r>
+      <w:r>
+        <w:t>P chef -</w:t>
+      </w:r>
+      <w:r>
+        <w:t xml:space="preserve">N node1 –r 'role[web]' --bootstrap-version </w:t>
       </w:r>
       <w:r>
         <w:t>12.5.1</w:t>
@@ -722,7 +615,7 @@
                           </pic:cNvPicPr>
                         </pic:nvPicPr>
                         <pic:blipFill>
-                          <a:blip r:embed="rId15">
+                          <a:blip r:embed="rId13">
                             <a:extLst>
                               <a:ext uri="{28A0092B-C50C-407E-A947-70E740481C1C}">
                                 <a14:useLocalDpi xmlns:a14="http://schemas.microsoft.com/office/drawing/2010/main" val="0"/>
@@ -763,7 +656,7 @@
                           </pic:cNvPicPr>
                         </pic:nvPicPr>
                         <pic:blipFill>
-                          <a:blip r:embed="rId16">
+                          <a:blip r:embed="rId14">
                             <a:extLst>
                               <a:ext uri="{28A0092B-C50C-407E-A947-70E740481C1C}">
                                 <a14:useLocalDpi xmlns:a14="http://schemas.microsoft.com/office/drawing/2010/main" val="0"/>
@@ -865,6 +758,7 @@
         <w:pStyle w:val="Heading1"/>
       </w:pPr>
       <w:r>
+        <w:lastRenderedPageBreak/>
         <w:t>Building Custom Resources</w:t>
       </w:r>
     </w:p>
@@ -1209,6 +1103,7 @@
         <w:pStyle w:val="Commands"/>
       </w:pPr>
       <w:r>
+        <w:lastRenderedPageBreak/>
         <w:t xml:space="preserve">property :site_name, :name_attribute =&gt; true, :kind_of </w:t>
       </w:r>
       <w:r>
@@ -1499,6 +1394,7 @@
         <w:pStyle w:val="Commands"/>
       </w:pPr>
       <w:r>
+        <w:lastRenderedPageBreak/>
         <w:t xml:space="preserve">       :port =&gt; new_resource.site_port</w:t>
       </w:r>
     </w:p>
@@ -2023,6 +1919,7 @@
         <w:rPr>
           <w:bCs/>
         </w:rPr>
+        <w:lastRenderedPageBreak/>
         <w:t>Writing Ohai Plugins</w:t>
       </w:r>
     </w:p>
@@ -2473,6 +2370,7 @@
         <w:rPr>
           <w:bCs/>
         </w:rPr>
+        <w:lastRenderedPageBreak/>
         <w:t xml:space="preserve">    </w:t>
       </w:r>
       <w:r>
@@ -2981,6 +2879,7 @@
         <w:rPr>
           <w:bCs/>
         </w:rPr>
+        <w:lastRenderedPageBreak/>
         <w:t>$ knife role from file web.rb</w:t>
       </w:r>
     </w:p>
@@ -3822,6 +3721,7 @@
         <w:rPr>
           <w:bCs/>
         </w:rPr>
+        <w:lastRenderedPageBreak/>
         <w:t>Chef Client Run Internals</w:t>
       </w:r>
     </w:p>
@@ -4055,6 +3955,7 @@
         <w:rPr>
           <w:bCs/>
         </w:rPr>
+        <w:lastRenderedPageBreak/>
         <w:t>Implementing Chef Handlers</w:t>
       </w:r>
     </w:p>
@@ -4411,6 +4312,7 @@
         <w:pStyle w:val="ChefCode"/>
       </w:pPr>
       <w:r>
+        <w:lastRenderedPageBreak/>
         <w:t>require 'rubygems'</w:t>
       </w:r>
     </w:p>
@@ -5185,6 +5087,7 @@
         </w:rPr>
       </w:pPr>
       <w:r>
+        <w:lastRenderedPageBreak/>
         <w:t>$ knif</w:t>
       </w:r>
       <w:r>
@@ -6457,8 +6360,6 @@
         </w:rPr>
         <w:t xml:space="preserve">  end</w:t>
       </w:r>
-      <w:bookmarkStart w:id="0" w:name="_GoBack"/>
-      <w:bookmarkEnd w:id="0"/>
     </w:p>
     <w:p>
       <w:pPr>
@@ -6749,7 +6650,7 @@
         <w:rStyle w:val="PageNumber"/>
         <w:noProof/>
       </w:rPr>
-      <w:t>3</w:t>
+      <w:t>16</w:t>
     </w:r>
     <w:r>
       <w:rPr>

</xml_diff>